<commit_message>
Ajout version de case sans shield
</commit_message>
<xml_diff>
--- a/Documentation/Documentation - Ergowatch-Flex-Ceinture respiration.docx
+++ b/Documentation/Documentation - Ergowatch-Flex-Ceinture respiration.docx
@@ -230,6 +230,56 @@
               </w:rPr>
               <w:t>BTN4</w:t>
             </w:r>
+            <w:r>
+              <w:rPr>
+                <w:rFonts w:ascii="Calibri" w:eastAsia="Times New Roman" w:hAnsi="Calibri" w:cs="Calibri"/>
+                <w:color w:val="000000"/>
+                <w:kern w:val="0"/>
+                <w:lang w:eastAsia="en-CA"/>
+                <w14:ligatures w14:val="none"/>
+              </w:rPr>
+              <w:t xml:space="preserve"> </w:t>
+            </w:r>
+            <w:r>
+              <w:rPr>
+                <w:rFonts w:ascii="Calibri" w:eastAsia="Times New Roman" w:hAnsi="Calibri" w:cs="Calibri"/>
+                <w:color w:val="000000"/>
+                <w:kern w:val="0"/>
+                <w:lang w:eastAsia="en-CA"/>
+                <w14:ligatures w14:val="none"/>
+              </w:rPr>
+              <w:t>(pas de pull</w:t>
+            </w:r>
+            <w:r>
+              <w:rPr>
+                <w:rFonts w:ascii="Calibri" w:eastAsia="Times New Roman" w:hAnsi="Calibri" w:cs="Calibri"/>
+                <w:color w:val="000000"/>
+                <w:kern w:val="0"/>
+                <w:lang w:eastAsia="en-CA"/>
+                <w14:ligatures w14:val="none"/>
+              </w:rPr>
+              <w:t>-</w:t>
+            </w:r>
+            <w:r>
+              <w:rPr>
+                <w:rFonts w:ascii="Calibri" w:eastAsia="Times New Roman" w:hAnsi="Calibri" w:cs="Calibri"/>
+                <w:color w:val="000000"/>
+                <w:kern w:val="0"/>
+                <w:lang w:eastAsia="en-CA"/>
+                <w14:ligatures w14:val="none"/>
+              </w:rPr>
+              <w:t>up)</w:t>
+            </w:r>
+            <w:r>
+              <w:rPr>
+                <w:rFonts w:ascii="Calibri" w:eastAsia="Times New Roman" w:hAnsi="Calibri" w:cs="Calibri"/>
+                <w:color w:val="000000"/>
+                <w:kern w:val="0"/>
+                <w:lang w:eastAsia="en-CA"/>
+                <w14:ligatures w14:val="none"/>
+              </w:rPr>
+              <w:t>*</w:t>
+            </w:r>
           </w:p>
         </w:tc>
         <w:tc>
@@ -346,6 +396,56 @@
               </w:rPr>
               <w:t>BTN3</w:t>
             </w:r>
+            <w:r>
+              <w:rPr>
+                <w:rFonts w:ascii="Calibri" w:eastAsia="Times New Roman" w:hAnsi="Calibri" w:cs="Calibri"/>
+                <w:color w:val="000000"/>
+                <w:kern w:val="0"/>
+                <w:lang w:eastAsia="en-CA"/>
+                <w14:ligatures w14:val="none"/>
+              </w:rPr>
+              <w:t xml:space="preserve"> </w:t>
+            </w:r>
+            <w:r>
+              <w:rPr>
+                <w:rFonts w:ascii="Calibri" w:eastAsia="Times New Roman" w:hAnsi="Calibri" w:cs="Calibri"/>
+                <w:color w:val="000000"/>
+                <w:kern w:val="0"/>
+                <w:lang w:eastAsia="en-CA"/>
+                <w14:ligatures w14:val="none"/>
+              </w:rPr>
+              <w:t>(pas de pull</w:t>
+            </w:r>
+            <w:r>
+              <w:rPr>
+                <w:rFonts w:ascii="Calibri" w:eastAsia="Times New Roman" w:hAnsi="Calibri" w:cs="Calibri"/>
+                <w:color w:val="000000"/>
+                <w:kern w:val="0"/>
+                <w:lang w:eastAsia="en-CA"/>
+                <w14:ligatures w14:val="none"/>
+              </w:rPr>
+              <w:t>-</w:t>
+            </w:r>
+            <w:r>
+              <w:rPr>
+                <w:rFonts w:ascii="Calibri" w:eastAsia="Times New Roman" w:hAnsi="Calibri" w:cs="Calibri"/>
+                <w:color w:val="000000"/>
+                <w:kern w:val="0"/>
+                <w:lang w:eastAsia="en-CA"/>
+                <w14:ligatures w14:val="none"/>
+              </w:rPr>
+              <w:t>up)</w:t>
+            </w:r>
+            <w:r>
+              <w:rPr>
+                <w:rFonts w:ascii="Calibri" w:eastAsia="Times New Roman" w:hAnsi="Calibri" w:cs="Calibri"/>
+                <w:color w:val="000000"/>
+                <w:kern w:val="0"/>
+                <w:lang w:eastAsia="en-CA"/>
+                <w14:ligatures w14:val="none"/>
+              </w:rPr>
+              <w:t>*</w:t>
+            </w:r>
           </w:p>
         </w:tc>
         <w:tc>
@@ -729,20 +829,8 @@
                 <w:lang w:eastAsia="en-CA"/>
                 <w14:ligatures w14:val="none"/>
               </w:rPr>
-              <w:t xml:space="preserve">Carte SD </w:t>
-            </w:r>
-            <w:proofErr w:type="spellStart"/>
-            <w:r>
-              <w:rPr>
-                <w:rFonts w:ascii="Calibri" w:eastAsia="Times New Roman" w:hAnsi="Calibri" w:cs="Calibri"/>
-                <w:color w:val="000000"/>
-                <w:kern w:val="0"/>
-                <w:lang w:eastAsia="en-CA"/>
-                <w14:ligatures w14:val="none"/>
-              </w:rPr>
-              <w:t>insérée</w:t>
-            </w:r>
-            <w:proofErr w:type="spellEnd"/>
+              <w:t>Carte SD insérée</w:t>
+            </w:r>
           </w:p>
         </w:tc>
       </w:tr>
@@ -1856,7 +1944,6 @@
                 <w14:ligatures w14:val="none"/>
               </w:rPr>
             </w:pPr>
-            <w:proofErr w:type="spellStart"/>
             <w:r>
               <w:rPr>
                 <w:rFonts w:ascii="Calibri" w:eastAsia="Times New Roman" w:hAnsi="Calibri" w:cs="Calibri"/>
@@ -1867,7 +1954,6 @@
               </w:rPr>
               <w:t>Batt_Voltage</w:t>
             </w:r>
-            <w:proofErr w:type="spellEnd"/>
           </w:p>
         </w:tc>
         <w:tc>
@@ -1895,27 +1981,15 @@
                 <w14:ligatures w14:val="none"/>
               </w:rPr>
             </w:pPr>
-            <w:proofErr w:type="spellStart"/>
-            <w:r>
-              <w:rPr>
-                <w:rFonts w:ascii="Calibri" w:eastAsia="Times New Roman" w:hAnsi="Calibri" w:cs="Calibri"/>
-                <w:color w:val="000000"/>
-                <w:kern w:val="0"/>
-                <w:lang w:eastAsia="en-CA"/>
-                <w14:ligatures w14:val="none"/>
-              </w:rPr>
-              <w:t>diviseur</w:t>
-            </w:r>
-            <w:proofErr w:type="spellEnd"/>
-            <w:r>
-              <w:rPr>
-                <w:rFonts w:ascii="Calibri" w:eastAsia="Times New Roman" w:hAnsi="Calibri" w:cs="Calibri"/>
-                <w:color w:val="000000"/>
-                <w:kern w:val="0"/>
-                <w:lang w:eastAsia="en-CA"/>
-                <w14:ligatures w14:val="none"/>
-              </w:rPr>
-              <w:t xml:space="preserve"> de tension par 11</w:t>
+            <w:r>
+              <w:rPr>
+                <w:rFonts w:ascii="Calibri" w:eastAsia="Times New Roman" w:hAnsi="Calibri" w:cs="Calibri"/>
+                <w:color w:val="000000"/>
+                <w:kern w:val="0"/>
+                <w:lang w:eastAsia="en-CA"/>
+                <w14:ligatures w14:val="none"/>
+              </w:rPr>
+              <w:t>diviseur de tension par 11</w:t>
             </w:r>
           </w:p>
         </w:tc>
@@ -2576,6 +2650,56 @@
               </w:rPr>
               <w:t>BTN1</w:t>
             </w:r>
+            <w:r>
+              <w:rPr>
+                <w:rFonts w:ascii="Calibri" w:eastAsia="Times New Roman" w:hAnsi="Calibri" w:cs="Calibri"/>
+                <w:color w:val="000000"/>
+                <w:kern w:val="0"/>
+                <w:lang w:eastAsia="en-CA"/>
+                <w14:ligatures w14:val="none"/>
+              </w:rPr>
+              <w:t xml:space="preserve"> </w:t>
+            </w:r>
+            <w:r>
+              <w:rPr>
+                <w:rFonts w:ascii="Calibri" w:eastAsia="Times New Roman" w:hAnsi="Calibri" w:cs="Calibri"/>
+                <w:color w:val="000000"/>
+                <w:kern w:val="0"/>
+                <w:lang w:eastAsia="en-CA"/>
+                <w14:ligatures w14:val="none"/>
+              </w:rPr>
+              <w:t>(pas de pull</w:t>
+            </w:r>
+            <w:r>
+              <w:rPr>
+                <w:rFonts w:ascii="Calibri" w:eastAsia="Times New Roman" w:hAnsi="Calibri" w:cs="Calibri"/>
+                <w:color w:val="000000"/>
+                <w:kern w:val="0"/>
+                <w:lang w:eastAsia="en-CA"/>
+                <w14:ligatures w14:val="none"/>
+              </w:rPr>
+              <w:t>-</w:t>
+            </w:r>
+            <w:r>
+              <w:rPr>
+                <w:rFonts w:ascii="Calibri" w:eastAsia="Times New Roman" w:hAnsi="Calibri" w:cs="Calibri"/>
+                <w:color w:val="000000"/>
+                <w:kern w:val="0"/>
+                <w:lang w:eastAsia="en-CA"/>
+                <w14:ligatures w14:val="none"/>
+              </w:rPr>
+              <w:t>up)</w:t>
+            </w:r>
+            <w:r>
+              <w:rPr>
+                <w:rFonts w:ascii="Calibri" w:eastAsia="Times New Roman" w:hAnsi="Calibri" w:cs="Calibri"/>
+                <w:color w:val="000000"/>
+                <w:kern w:val="0"/>
+                <w:lang w:eastAsia="en-CA"/>
+                <w14:ligatures w14:val="none"/>
+              </w:rPr>
+              <w:t>*</w:t>
+            </w:r>
           </w:p>
         </w:tc>
         <w:tc>
@@ -2692,6 +2816,56 @@
               </w:rPr>
               <w:t>BTN2</w:t>
             </w:r>
+            <w:r>
+              <w:rPr>
+                <w:rFonts w:ascii="Calibri" w:eastAsia="Times New Roman" w:hAnsi="Calibri" w:cs="Calibri"/>
+                <w:color w:val="000000"/>
+                <w:kern w:val="0"/>
+                <w:lang w:eastAsia="en-CA"/>
+                <w14:ligatures w14:val="none"/>
+              </w:rPr>
+              <w:t xml:space="preserve"> </w:t>
+            </w:r>
+            <w:r>
+              <w:rPr>
+                <w:rFonts w:ascii="Calibri" w:eastAsia="Times New Roman" w:hAnsi="Calibri" w:cs="Calibri"/>
+                <w:color w:val="000000"/>
+                <w:kern w:val="0"/>
+                <w:lang w:eastAsia="en-CA"/>
+                <w14:ligatures w14:val="none"/>
+              </w:rPr>
+              <w:t>(pas de pull</w:t>
+            </w:r>
+            <w:r>
+              <w:rPr>
+                <w:rFonts w:ascii="Calibri" w:eastAsia="Times New Roman" w:hAnsi="Calibri" w:cs="Calibri"/>
+                <w:color w:val="000000"/>
+                <w:kern w:val="0"/>
+                <w:lang w:eastAsia="en-CA"/>
+                <w14:ligatures w14:val="none"/>
+              </w:rPr>
+              <w:t>-</w:t>
+            </w:r>
+            <w:r>
+              <w:rPr>
+                <w:rFonts w:ascii="Calibri" w:eastAsia="Times New Roman" w:hAnsi="Calibri" w:cs="Calibri"/>
+                <w:color w:val="000000"/>
+                <w:kern w:val="0"/>
+                <w:lang w:eastAsia="en-CA"/>
+                <w14:ligatures w14:val="none"/>
+              </w:rPr>
+              <w:t>up)</w:t>
+            </w:r>
+            <w:r>
+              <w:rPr>
+                <w:rFonts w:ascii="Calibri" w:eastAsia="Times New Roman" w:hAnsi="Calibri" w:cs="Calibri"/>
+                <w:color w:val="000000"/>
+                <w:kern w:val="0"/>
+                <w:lang w:eastAsia="en-CA"/>
+                <w14:ligatures w14:val="none"/>
+              </w:rPr>
+              <w:t>*</w:t>
+            </w:r>
           </w:p>
         </w:tc>
         <w:tc>
@@ -2835,27 +3009,15 @@
                 <w14:ligatures w14:val="none"/>
               </w:rPr>
             </w:pPr>
-            <w:proofErr w:type="spellStart"/>
-            <w:r>
-              <w:rPr>
-                <w:rFonts w:ascii="Calibri" w:eastAsia="Times New Roman" w:hAnsi="Calibri" w:cs="Calibri"/>
-                <w:color w:val="000000"/>
-                <w:kern w:val="0"/>
-                <w:lang w:eastAsia="en-CA"/>
-                <w14:ligatures w14:val="none"/>
-              </w:rPr>
-              <w:t>Alimente</w:t>
-            </w:r>
-            <w:proofErr w:type="spellEnd"/>
-            <w:r>
-              <w:rPr>
-                <w:rFonts w:ascii="Calibri" w:eastAsia="Times New Roman" w:hAnsi="Calibri" w:cs="Calibri"/>
-                <w:color w:val="000000"/>
-                <w:kern w:val="0"/>
-                <w:lang w:eastAsia="en-CA"/>
-                <w14:ligatures w14:val="none"/>
-              </w:rPr>
-              <w:t xml:space="preserve"> le arduino</w:t>
+            <w:r>
+              <w:rPr>
+                <w:rFonts w:ascii="Calibri" w:eastAsia="Times New Roman" w:hAnsi="Calibri" w:cs="Calibri"/>
+                <w:color w:val="000000"/>
+                <w:kern w:val="0"/>
+                <w:lang w:eastAsia="en-CA"/>
+                <w14:ligatures w14:val="none"/>
+              </w:rPr>
+              <w:t>Alimente le arduino</w:t>
             </w:r>
           </w:p>
         </w:tc>
@@ -2867,6 +3029,19 @@
           <w:lang w:val="fr-CA"/>
         </w:rPr>
       </w:pPr>
+    </w:p>
+    <w:p>
+      <w:pPr>
+        <w:rPr>
+          <w:lang w:val="fr-CA"/>
+        </w:rPr>
+      </w:pPr>
+      <w:r>
+        <w:rPr>
+          <w:lang w:val="fr-CA"/>
+        </w:rPr>
+        <w:t>*Utiliser la commande pinMode en INPUT_PULLUP</w:t>
+      </w:r>
     </w:p>
     <w:p>
       <w:pPr>
@@ -3227,10 +3402,20 @@
                 <w:rFonts w:ascii="Calibri" w:eastAsia="Times New Roman" w:hAnsi="Calibri" w:cs="Calibri"/>
                 <w:color w:val="000000"/>
                 <w:kern w:val="0"/>
-                <w:lang w:eastAsia="en-CA"/>
-                <w14:ligatures w14:val="none"/>
-              </w:rPr>
-            </w:pPr>
+                <w:lang w:val="fr-CA" w:eastAsia="en-CA"/>
+                <w14:ligatures w14:val="none"/>
+              </w:rPr>
+            </w:pPr>
+            <w:r>
+              <w:rPr>
+                <w:rFonts w:ascii="Calibri" w:eastAsia="Times New Roman" w:hAnsi="Calibri" w:cs="Calibri"/>
+                <w:color w:val="000000"/>
+                <w:kern w:val="0"/>
+                <w:lang w:val="fr-CA" w:eastAsia="en-CA"/>
+                <w14:ligatures w14:val="none"/>
+              </w:rPr>
+              <w:t>Recoit entre 4.5V et 9V</w:t>
+            </w:r>
           </w:p>
         </w:tc>
       </w:tr>
@@ -3856,27 +4041,15 @@
                 <w14:ligatures w14:val="none"/>
               </w:rPr>
             </w:pPr>
-            <w:proofErr w:type="gramStart"/>
-            <w:r>
-              <w:rPr>
-                <w:rFonts w:ascii="Calibri" w:eastAsia="Times New Roman" w:hAnsi="Calibri" w:cs="Calibri"/>
-                <w:color w:val="000000"/>
-                <w:kern w:val="0"/>
-                <w:lang w:eastAsia="en-CA"/>
-                <w14:ligatures w14:val="none"/>
-              </w:rPr>
-              <w:t>SCL  -</w:t>
-            </w:r>
-            <w:proofErr w:type="gramEnd"/>
-            <w:r>
-              <w:rPr>
-                <w:rFonts w:ascii="Calibri" w:eastAsia="Times New Roman" w:hAnsi="Calibri" w:cs="Calibri"/>
-                <w:color w:val="000000"/>
-                <w:kern w:val="0"/>
-                <w:lang w:eastAsia="en-CA"/>
-                <w14:ligatures w14:val="none"/>
-              </w:rPr>
-              <w:t xml:space="preserve">  A5</w:t>
+            <w:r>
+              <w:rPr>
+                <w:rFonts w:ascii="Calibri" w:eastAsia="Times New Roman" w:hAnsi="Calibri" w:cs="Calibri"/>
+                <w:color w:val="000000"/>
+                <w:kern w:val="0"/>
+                <w:lang w:eastAsia="en-CA"/>
+                <w14:ligatures w14:val="none"/>
+              </w:rPr>
+              <w:t>SCL  -  A5</w:t>
             </w:r>
           </w:p>
         </w:tc>
@@ -4123,13 +4296,6 @@
         </w:tc>
       </w:tr>
     </w:tbl>
-    <w:p>
-      <w:pPr>
-        <w:rPr>
-          <w:lang w:val="fr-CA"/>
-        </w:rPr>
-      </w:pPr>
-    </w:p>
     <w:p>
       <w:pPr>
         <w:pStyle w:val="Titre2"/>
@@ -4174,21 +4340,7 @@
         <w:rPr>
           <w:lang w:val="fr-CA"/>
         </w:rPr>
-        <w:t xml:space="preserve">Arduino nano 33 </w:t>
-      </w:r>
-      <w:proofErr w:type="spellStart"/>
-      <w:r>
-        <w:rPr>
-          <w:lang w:val="fr-CA"/>
-        </w:rPr>
-        <w:t>sense</w:t>
-      </w:r>
-      <w:proofErr w:type="spellEnd"/>
-      <w:r>
-        <w:rPr>
-          <w:lang w:val="fr-CA"/>
-        </w:rPr>
-        <w:t xml:space="preserve"> REV2 – </w:t>
+        <w:t xml:space="preserve">Arduino nano 33 sense REV2 – </w:t>
       </w:r>
     </w:p>
     <w:p>
@@ -4222,6 +4374,7 @@
       </w:pPr>
       <w:r>
         <w:rPr>
+          <w:noProof/>
           <w:lang w:val="fr-CA"/>
         </w:rPr>
         <w:lastRenderedPageBreak/>
@@ -4263,6 +4416,7 @@
       </w:r>
       <w:r>
         <w:rPr>
+          <w:noProof/>
           <w:lang w:val="fr-CA"/>
         </w:rPr>
         <w:lastRenderedPageBreak/>
@@ -4377,35 +4531,7 @@
       <w:rPr>
         <w:lang w:val="fr-CA"/>
       </w:rPr>
-      <w:t xml:space="preserve">Documentation Ergowatch </w:t>
-    </w:r>
-    <w:proofErr w:type="spellStart"/>
-    <w:r>
-      <w:rPr>
-        <w:lang w:val="fr-CA"/>
-      </w:rPr>
-      <w:t>flex</w:t>
-    </w:r>
-    <w:proofErr w:type="spellEnd"/>
-    <w:r>
-      <w:rPr>
-        <w:lang w:val="fr-CA"/>
-      </w:rPr>
-      <w:t xml:space="preserve"> (</w:t>
-    </w:r>
-    <w:proofErr w:type="spellStart"/>
-    <w:r>
-      <w:rPr>
-        <w:lang w:val="fr-CA"/>
-      </w:rPr>
-      <w:t>Motherboard</w:t>
-    </w:r>
-    <w:proofErr w:type="spellEnd"/>
-    <w:r>
-      <w:rPr>
-        <w:lang w:val="fr-CA"/>
-      </w:rPr>
-      <w:t xml:space="preserve"> ceinture respiration)</w:t>
+      <w:t>Documentation Ergowatch flex (Motherboard ceinture respiration)</w:t>
     </w:r>
   </w:p>
 </w:hdr>
@@ -4976,6 +5102,11 @@
       <w:shd w:val="clear" w:color="auto" w:fill="E1DFDD"/>
     </w:rPr>
   </w:style>
+  <w:style w:type="character" w:customStyle="1" w:styleId="ui-provider">
+    <w:name w:val="ui-provider"/>
+    <w:basedOn w:val="Policepardfaut"/>
+    <w:rsid w:val="00AC51FE"/>
+  </w:style>
 </w:styles>
 </file>
 

</xml_diff>